<commit_message>
Add section 1.6: project duration
</commit_message>
<xml_diff>
--- a/access/ta/Cirrus-TA-RAPGrant-form.docx
+++ b/access/ta/Cirrus-TA-RAPGrant-form.docx
@@ -1,6 +1,6 @@
 
 <file path=word/document.xml><?xml version="1.0" encoding="utf-8"?>
-<w:document xmlns:wpc="http://schemas.microsoft.com/office/word/2010/wordprocessingCanvas" xmlns:mo="http://schemas.microsoft.com/office/mac/office/2008/main" xmlns:mc="http://schemas.openxmlformats.org/markup-compatibility/2006" xmlns:mv="urn:schemas-microsoft-com:mac:vml" xmlns:o="urn:schemas-microsoft-com:office:office" xmlns:r="http://schemas.openxmlformats.org/officeDocument/2006/relationships" xmlns:m="http://schemas.openxmlformats.org/officeDocument/2006/math" xmlns:v="urn:schemas-microsoft-com:vml" xmlns:wp14="http://schemas.microsoft.com/office/word/2010/wordprocessingDrawing" xmlns:wp="http://schemas.openxmlformats.org/drawingml/2006/wordprocessingDrawing" xmlns:w10="urn:schemas-microsoft-com:office:word" xmlns:w="http://schemas.openxmlformats.org/wordprocessingml/2006/main" xmlns:w14="http://schemas.microsoft.com/office/word/2010/wordml" xmlns:w15="http://schemas.microsoft.com/office/word/2012/wordml" xmlns:wpg="http://schemas.microsoft.com/office/word/2010/wordprocessingGroup" xmlns:wpi="http://schemas.microsoft.com/office/word/2010/wordprocessingInk" xmlns:wne="http://schemas.microsoft.com/office/word/2006/wordml" xmlns:wps="http://schemas.microsoft.com/office/word/2010/wordprocessingShape" mc:Ignorable="w14 w15 wp14">
+<w:document xmlns:wpc="http://schemas.microsoft.com/office/word/2010/wordprocessingCanvas" xmlns:cx="http://schemas.microsoft.com/office/drawing/2014/chartex" xmlns:cx1="http://schemas.microsoft.com/office/drawing/2015/9/8/chartex" xmlns:cx2="http://schemas.microsoft.com/office/drawing/2015/10/21/chartex" xmlns:cx3="http://schemas.microsoft.com/office/drawing/2016/5/9/chartex" xmlns:cx4="http://schemas.microsoft.com/office/drawing/2016/5/10/chartex" xmlns:cx5="http://schemas.microsoft.com/office/drawing/2016/5/11/chartex" xmlns:cx6="http://schemas.microsoft.com/office/drawing/2016/5/12/chartex" xmlns:cx7="http://schemas.microsoft.com/office/drawing/2016/5/13/chartex" xmlns:cx8="http://schemas.microsoft.com/office/drawing/2016/5/14/chartex" xmlns:mc="http://schemas.openxmlformats.org/markup-compatibility/2006" xmlns:aink="http://schemas.microsoft.com/office/drawing/2016/ink" xmlns:am3d="http://schemas.microsoft.com/office/drawing/2017/model3d" xmlns:o="urn:schemas-microsoft-com:office:office" xmlns:r="http://schemas.openxmlformats.org/officeDocument/2006/relationships" xmlns:m="http://schemas.openxmlformats.org/officeDocument/2006/math" xmlns:v="urn:schemas-microsoft-com:vml" xmlns:wp14="http://schemas.microsoft.com/office/word/2010/wordprocessingDrawing" xmlns:wp="http://schemas.openxmlformats.org/drawingml/2006/wordprocessingDrawing" xmlns:w10="urn:schemas-microsoft-com:office:word" xmlns:w="http://schemas.openxmlformats.org/wordprocessingml/2006/main" xmlns:w14="http://schemas.microsoft.com/office/word/2010/wordml" xmlns:w15="http://schemas.microsoft.com/office/word/2012/wordml" xmlns:w16cid="http://schemas.microsoft.com/office/word/2016/wordml/cid" xmlns:w16se="http://schemas.microsoft.com/office/word/2015/wordml/symex" xmlns:wpg="http://schemas.microsoft.com/office/word/2010/wordprocessingGroup" xmlns:wpi="http://schemas.microsoft.com/office/word/2010/wordprocessingInk" xmlns:wne="http://schemas.microsoft.com/office/word/2006/wordml" xmlns:wps="http://schemas.microsoft.com/office/word/2010/wordprocessingShape" mc:Ignorable="w14 w15 w16se w16cid wp14">
   <w:background w:color="E5DFEC" w:themeColor="accent4" w:themeTint="33"/>
   <w:body>
     <w:p>
@@ -90,7 +90,7 @@
                         <a:effectLst/>
                         <a:extLst>
                           <a:ext uri="{C572A759-6A51-4108-AA02-DFA0A04FC94B}">
-                            <ma14:wrappingTextBoxFlag xmlns:ma14="http://schemas.microsoft.com/office/mac/drawingml/2011/main"/>
+                            <ma14:wrappingTextBoxFlag xmlns:ma14="http://schemas.microsoft.com/office/mac/drawingml/2011/main" xmlns:w="http://schemas.openxmlformats.org/wordprocessingml/2006/main" xmlns:w10="urn:schemas-microsoft-com:office:word" xmlns:v="urn:schemas-microsoft-com:vml" xmlns:o="urn:schemas-microsoft-com:office:office" xmlns:mv="urn:schemas-microsoft-com:mac:vml" xmlns:mo="http://schemas.microsoft.com/office/mac/office/2008/main" xmlns=""/>
                           </a:ext>
                         </a:extLst>
                       </wps:spPr>
@@ -202,7 +202,7 @@
               </wp:anchor>
             </w:drawing>
           </mc:Choice>
-          <mc:Fallback>
+          <mc:Fallback xmlns:mv="urn:schemas-microsoft-com:mac:vml" xmlns:mo="http://schemas.microsoft.com/office/mac/office/2008/main">
             <w:pict>
               <v:shapetype w14:anchorId="0268AE57" id="_x0000_t202" coordsize="21600,21600" o:spt="202" path="m0,0l0,21600,21600,21600,21600,0xe">
                 <v:stroke joinstyle="miter"/>
@@ -1937,6 +1937,56 @@
     </w:p>
     <w:p>
       <w:pPr>
+        <w:tabs>
+          <w:tab w:val="left" w:pos="360"/>
+          <w:tab w:val="left" w:pos="792"/>
+        </w:tabs>
+        <w:ind w:left="360"/>
+        <w:rPr>
+          <w:rFonts w:asciiTheme="minorHAnsi" w:hAnsiTheme="minorHAnsi"/>
+        </w:rPr>
+      </w:pPr>
+      <w:bookmarkStart w:id="0" w:name="_GoBack"/>
+      <w:bookmarkEnd w:id="0"/>
+    </w:p>
+    <w:p>
+      <w:pPr>
+        <w:numPr>
+          <w:ilvl w:val="1"/>
+          <w:numId w:val="3"/>
+        </w:numPr>
+        <w:tabs>
+          <w:tab w:val="left" w:pos="360"/>
+          <w:tab w:val="left" w:pos="792"/>
+        </w:tabs>
+        <w:ind w:left="360"/>
+        <w:rPr>
+          <w:rFonts w:asciiTheme="minorHAnsi" w:hAnsiTheme="minorHAnsi"/>
+        </w:rPr>
+      </w:pPr>
+      <w:r>
+        <w:rPr>
+          <w:rFonts w:asciiTheme="minorHAnsi" w:hAnsiTheme="minorHAnsi"/>
+          <w:b/>
+        </w:rPr>
+        <w:t xml:space="preserve"> Proposed project duration:</w:t>
+      </w:r>
+      <w:r>
+        <w:rPr>
+          <w:rFonts w:asciiTheme="minorHAnsi" w:hAnsiTheme="minorHAnsi"/>
+        </w:rPr>
+        <w:t xml:space="preserve"> </w:t>
+      </w:r>
+      <w:r>
+        <w:rPr>
+          <w:rFonts w:asciiTheme="minorHAnsi" w:hAnsiTheme="minorHAnsi"/>
+          <w:highlight w:val="cyan"/>
+        </w:rPr>
+        <w:t>[Enter duration, e.g., 12 months]</w:t>
+      </w:r>
+    </w:p>
+    <w:p>
+      <w:pPr>
         <w:rPr>
           <w:rFonts w:asciiTheme="minorHAnsi" w:hAnsiTheme="minorHAnsi"/>
         </w:rPr>
@@ -2312,8 +2362,6 @@
         </w:rPr>
         <w:t>Cirrus</w:t>
       </w:r>
-      <w:bookmarkStart w:id="0" w:name="_GoBack"/>
-      <w:bookmarkEnd w:id="0"/>
       <w:r>
         <w:rPr>
           <w:rFonts w:asciiTheme="minorHAnsi" w:hAnsiTheme="minorHAnsi"/>
@@ -2869,8 +2917,17 @@
           <w:rFonts w:asciiTheme="minorHAnsi" w:hAnsiTheme="minorHAnsi"/>
           <w:b/>
         </w:rPr>
-        <w:t>Total CPUh</w:t>
-      </w:r>
+        <w:t xml:space="preserve">Total </w:t>
+      </w:r>
+      <w:proofErr w:type="spellStart"/>
+      <w:r>
+        <w:rPr>
+          <w:rFonts w:asciiTheme="minorHAnsi" w:hAnsiTheme="minorHAnsi"/>
+          <w:b/>
+        </w:rPr>
+        <w:t>CPUh</w:t>
+      </w:r>
+      <w:proofErr w:type="spellEnd"/>
       <w:r>
         <w:rPr>
           <w:rFonts w:asciiTheme="minorHAnsi" w:hAnsiTheme="minorHAnsi"/>
@@ -2896,13 +2953,29 @@
           <w:rFonts w:asciiTheme="minorHAnsi" w:hAnsiTheme="minorHAnsi"/>
           <w:highlight w:val="cyan"/>
         </w:rPr>
-        <w:t xml:space="preserve">er total CPUh from resource calculation specified in Section 5 </w:t>
-      </w:r>
+        <w:t xml:space="preserve">er total </w:t>
+      </w:r>
+      <w:proofErr w:type="spellStart"/>
       <w:r>
         <w:rPr>
           <w:rFonts w:asciiTheme="minorHAnsi" w:hAnsiTheme="minorHAnsi"/>
           <w:highlight w:val="cyan"/>
         </w:rPr>
+        <w:t>CPUh</w:t>
+      </w:r>
+      <w:proofErr w:type="spellEnd"/>
+      <w:r>
+        <w:rPr>
+          <w:rFonts w:asciiTheme="minorHAnsi" w:hAnsiTheme="minorHAnsi"/>
+          <w:highlight w:val="cyan"/>
+        </w:rPr>
+        <w:t xml:space="preserve"> from resource calculation specified in Section 5 </w:t>
+      </w:r>
+      <w:r>
+        <w:rPr>
+          <w:rFonts w:asciiTheme="minorHAnsi" w:hAnsiTheme="minorHAnsi"/>
+          <w:highlight w:val="cyan"/>
+        </w:rPr>
         <w:t>below</w:t>
       </w:r>
       <w:r>
@@ -2953,13 +3026,45 @@
           <w:rFonts w:asciiTheme="minorHAnsi" w:hAnsiTheme="minorHAnsi"/>
           <w:highlight w:val="cyan"/>
         </w:rPr>
-        <w:t>[CPUh * £/CPUh;</w:t>
-      </w:r>
+        <w:t>[</w:t>
+      </w:r>
+      <w:proofErr w:type="spellStart"/>
       <w:r>
         <w:rPr>
           <w:rFonts w:asciiTheme="minorHAnsi" w:hAnsiTheme="minorHAnsi"/>
           <w:highlight w:val="cyan"/>
         </w:rPr>
+        <w:t>CPUh</w:t>
+      </w:r>
+      <w:proofErr w:type="spellEnd"/>
+      <w:r>
+        <w:rPr>
+          <w:rFonts w:asciiTheme="minorHAnsi" w:hAnsiTheme="minorHAnsi"/>
+          <w:highlight w:val="cyan"/>
+        </w:rPr>
+        <w:t xml:space="preserve"> * £/</w:t>
+      </w:r>
+      <w:proofErr w:type="spellStart"/>
+      <w:r>
+        <w:rPr>
+          <w:rFonts w:asciiTheme="minorHAnsi" w:hAnsiTheme="minorHAnsi"/>
+          <w:highlight w:val="cyan"/>
+        </w:rPr>
+        <w:t>CPUh</w:t>
+      </w:r>
+      <w:proofErr w:type="spellEnd"/>
+      <w:r>
+        <w:rPr>
+          <w:rFonts w:asciiTheme="minorHAnsi" w:hAnsiTheme="minorHAnsi"/>
+          <w:highlight w:val="cyan"/>
+        </w:rPr>
+        <w:t>;</w:t>
+      </w:r>
+      <w:r>
+        <w:rPr>
+          <w:rFonts w:asciiTheme="minorHAnsi" w:hAnsiTheme="minorHAnsi"/>
+          <w:highlight w:val="cyan"/>
+        </w:rPr>
         <w:t xml:space="preserve"> </w:t>
       </w:r>
       <w:r>
@@ -2974,7 +3079,23 @@
           <w:rFonts w:asciiTheme="minorHAnsi" w:hAnsiTheme="minorHAnsi"/>
           <w:highlight w:val="cyan"/>
         </w:rPr>
-        <w:t xml:space="preserve"> CPUh available from Cirrus Helpdesk on request]</w:t>
+        <w:t xml:space="preserve"> </w:t>
+      </w:r>
+      <w:proofErr w:type="spellStart"/>
+      <w:r>
+        <w:rPr>
+          <w:rFonts w:asciiTheme="minorHAnsi" w:hAnsiTheme="minorHAnsi"/>
+          <w:highlight w:val="cyan"/>
+        </w:rPr>
+        <w:t>CPUh</w:t>
+      </w:r>
+      <w:proofErr w:type="spellEnd"/>
+      <w:r>
+        <w:rPr>
+          <w:rFonts w:asciiTheme="minorHAnsi" w:hAnsiTheme="minorHAnsi"/>
+          <w:highlight w:val="cyan"/>
+        </w:rPr>
+        <w:t xml:space="preserve"> available from Cirrus Helpdesk on request]</w:t>
       </w:r>
     </w:p>
     <w:p>
@@ -3030,7 +3151,21 @@
         <w:rPr>
           <w:rFonts w:asciiTheme="minorHAnsi" w:hAnsiTheme="minorHAnsi" w:cs="Arial"/>
         </w:rPr>
-        <w:t>By default, projects are granted 500 GiB of disk space. If you require more than this you should specify this here and justify t</w:t>
+        <w:t xml:space="preserve">By default, projects are granted 500 </w:t>
+      </w:r>
+      <w:proofErr w:type="spellStart"/>
+      <w:r>
+        <w:rPr>
+          <w:rFonts w:asciiTheme="minorHAnsi" w:hAnsiTheme="minorHAnsi" w:cs="Arial"/>
+        </w:rPr>
+        <w:t>GiB</w:t>
+      </w:r>
+      <w:proofErr w:type="spellEnd"/>
+      <w:r>
+        <w:rPr>
+          <w:rFonts w:asciiTheme="minorHAnsi" w:hAnsiTheme="minorHAnsi" w:cs="Arial"/>
+        </w:rPr>
+        <w:t xml:space="preserve"> of disk space. If you require more than this you should specify this here and justify t</w:t>
       </w:r>
       <w:r>
         <w:rPr>
@@ -3079,7 +3214,23 @@
           <w:rFonts w:asciiTheme="minorHAnsi" w:hAnsiTheme="minorHAnsi" w:cs="Arial"/>
           <w:highlight w:val="cyan"/>
         </w:rPr>
-        <w:t>[Specify disk space requirements if larger than 500 GiB]</w:t>
+        <w:t xml:space="preserve">[Specify disk space requirements if larger than 500 </w:t>
+      </w:r>
+      <w:proofErr w:type="spellStart"/>
+      <w:r>
+        <w:rPr>
+          <w:rFonts w:asciiTheme="minorHAnsi" w:hAnsiTheme="minorHAnsi" w:cs="Arial"/>
+          <w:highlight w:val="cyan"/>
+        </w:rPr>
+        <w:t>GiB</w:t>
+      </w:r>
+      <w:proofErr w:type="spellEnd"/>
+      <w:r>
+        <w:rPr>
+          <w:rFonts w:asciiTheme="minorHAnsi" w:hAnsiTheme="minorHAnsi" w:cs="Arial"/>
+          <w:highlight w:val="cyan"/>
+        </w:rPr>
+        <w:t>]</w:t>
       </w:r>
     </w:p>
     <w:p>
@@ -3174,7 +3325,21 @@
         <w:rPr>
           <w:rFonts w:asciiTheme="minorHAnsi" w:hAnsiTheme="minorHAnsi" w:cs="Arial"/>
         </w:rPr>
-        <w:t xml:space="preserve">total CPUh </w:t>
+        <w:t xml:space="preserve">total </w:t>
+      </w:r>
+      <w:proofErr w:type="spellStart"/>
+      <w:r>
+        <w:rPr>
+          <w:rFonts w:asciiTheme="minorHAnsi" w:hAnsiTheme="minorHAnsi" w:cs="Arial"/>
+        </w:rPr>
+        <w:t>CPUh</w:t>
+      </w:r>
+      <w:proofErr w:type="spellEnd"/>
+      <w:r>
+        <w:rPr>
+          <w:rFonts w:asciiTheme="minorHAnsi" w:hAnsiTheme="minorHAnsi" w:cs="Arial"/>
+        </w:rPr>
+        <w:t xml:space="preserve"> </w:t>
       </w:r>
       <w:r>
         <w:rPr>
@@ -3205,8 +3370,16 @@
         <w:rPr>
           <w:rFonts w:asciiTheme="minorHAnsi" w:hAnsiTheme="minorHAnsi" w:cs="Arial"/>
         </w:rPr>
-        <w:t xml:space="preserve"> if more than 500 GiB</w:t>
-      </w:r>
+        <w:t xml:space="preserve"> if more than 500 </w:t>
+      </w:r>
+      <w:proofErr w:type="spellStart"/>
+      <w:r>
+        <w:rPr>
+          <w:rFonts w:asciiTheme="minorHAnsi" w:hAnsiTheme="minorHAnsi" w:cs="Arial"/>
+        </w:rPr>
+        <w:t>GiB</w:t>
+      </w:r>
+      <w:proofErr w:type="spellEnd"/>
       <w:r>
         <w:rPr>
           <w:rFonts w:asciiTheme="minorHAnsi" w:hAnsiTheme="minorHAnsi" w:cs="Arial"/>
@@ -3306,8 +3479,16 @@
         <w:rPr>
           <w:rFonts w:asciiTheme="minorHAnsi" w:hAnsiTheme="minorHAnsi" w:cs="Arial"/>
         </w:rPr>
-        <w:t>The number of CPUh</w:t>
-      </w:r>
+        <w:t xml:space="preserve">The number of </w:t>
+      </w:r>
+      <w:proofErr w:type="spellStart"/>
+      <w:r>
+        <w:rPr>
+          <w:rFonts w:asciiTheme="minorHAnsi" w:hAnsiTheme="minorHAnsi" w:cs="Arial"/>
+        </w:rPr>
+        <w:t>CPUh</w:t>
+      </w:r>
+      <w:proofErr w:type="spellEnd"/>
       <w:r>
         <w:rPr>
           <w:rFonts w:asciiTheme="minorHAnsi" w:hAnsiTheme="minorHAnsi" w:cs="Arial"/>
@@ -4967,13 +5148,30 @@
           <w:rFonts w:asciiTheme="minorHAnsi" w:hAnsiTheme="minorHAnsi" w:cs="Arial"/>
           <w:highlight w:val="cyan"/>
         </w:rPr>
-        <w:t>[Enter estimated total size in MiB/</w:t>
-      </w:r>
+        <w:t xml:space="preserve">[Enter estimated total size in </w:t>
+      </w:r>
+      <w:proofErr w:type="spellStart"/>
       <w:r>
         <w:rPr>
           <w:rFonts w:asciiTheme="minorHAnsi" w:hAnsiTheme="minorHAnsi" w:cs="Arial"/>
           <w:highlight w:val="cyan"/>
         </w:rPr>
+        <w:t>MiB</w:t>
+      </w:r>
+      <w:proofErr w:type="spellEnd"/>
+      <w:r>
+        <w:rPr>
+          <w:rFonts w:asciiTheme="minorHAnsi" w:hAnsiTheme="minorHAnsi" w:cs="Arial"/>
+          <w:highlight w:val="cyan"/>
+        </w:rPr>
+        <w:t>/</w:t>
+      </w:r>
+      <w:proofErr w:type="spellStart"/>
+      <w:r>
+        <w:rPr>
+          <w:rFonts w:asciiTheme="minorHAnsi" w:hAnsiTheme="minorHAnsi" w:cs="Arial"/>
+          <w:highlight w:val="cyan"/>
+        </w:rPr>
         <w:t>G</w:t>
       </w:r>
       <w:r>
@@ -4988,13 +5186,29 @@
           <w:rFonts w:asciiTheme="minorHAnsi" w:hAnsiTheme="minorHAnsi" w:cs="Arial"/>
           <w:highlight w:val="cyan"/>
         </w:rPr>
-        <w:t>B/T</w:t>
-      </w:r>
+        <w:t>B</w:t>
+      </w:r>
+      <w:proofErr w:type="spellEnd"/>
       <w:r>
         <w:rPr>
           <w:rFonts w:asciiTheme="minorHAnsi" w:hAnsiTheme="minorHAnsi" w:cs="Arial"/>
           <w:highlight w:val="cyan"/>
         </w:rPr>
+        <w:t>/</w:t>
+      </w:r>
+      <w:proofErr w:type="spellStart"/>
+      <w:r>
+        <w:rPr>
+          <w:rFonts w:asciiTheme="minorHAnsi" w:hAnsiTheme="minorHAnsi" w:cs="Arial"/>
+          <w:highlight w:val="cyan"/>
+        </w:rPr>
+        <w:t>T</w:t>
+      </w:r>
+      <w:r>
+        <w:rPr>
+          <w:rFonts w:asciiTheme="minorHAnsi" w:hAnsiTheme="minorHAnsi" w:cs="Arial"/>
+          <w:highlight w:val="cyan"/>
+        </w:rPr>
         <w:t>i</w:t>
       </w:r>
       <w:r>
@@ -5002,7 +5216,15 @@
           <w:rFonts w:asciiTheme="minorHAnsi" w:hAnsiTheme="minorHAnsi" w:cs="Arial"/>
           <w:highlight w:val="cyan"/>
         </w:rPr>
-        <w:t>B]</w:t>
+        <w:t>B</w:t>
+      </w:r>
+      <w:proofErr w:type="spellEnd"/>
+      <w:r>
+        <w:rPr>
+          <w:rFonts w:asciiTheme="minorHAnsi" w:hAnsiTheme="minorHAnsi" w:cs="Arial"/>
+          <w:highlight w:val="cyan"/>
+        </w:rPr>
+        <w:t>]</w:t>
       </w:r>
     </w:p>
     <w:p>
@@ -5035,18 +5257,28 @@
         </w:rPr>
         <w:t xml:space="preserve">[Enter estimated total size in </w:t>
       </w:r>
+      <w:proofErr w:type="spellStart"/>
       <w:r>
         <w:rPr>
           <w:rFonts w:asciiTheme="minorHAnsi" w:hAnsiTheme="minorHAnsi" w:cs="Arial"/>
           <w:highlight w:val="cyan"/>
         </w:rPr>
-        <w:t>MiB/</w:t>
-      </w:r>
+        <w:t>MiB</w:t>
+      </w:r>
+      <w:proofErr w:type="spellEnd"/>
       <w:r>
         <w:rPr>
           <w:rFonts w:asciiTheme="minorHAnsi" w:hAnsiTheme="minorHAnsi" w:cs="Arial"/>
           <w:highlight w:val="cyan"/>
         </w:rPr>
+        <w:t>/</w:t>
+      </w:r>
+      <w:proofErr w:type="spellStart"/>
+      <w:r>
+        <w:rPr>
+          <w:rFonts w:asciiTheme="minorHAnsi" w:hAnsiTheme="minorHAnsi" w:cs="Arial"/>
+          <w:highlight w:val="cyan"/>
+        </w:rPr>
         <w:t>G</w:t>
       </w:r>
       <w:r>
@@ -5061,15 +5293,32 @@
           <w:rFonts w:asciiTheme="minorHAnsi" w:hAnsiTheme="minorHAnsi" w:cs="Arial"/>
           <w:highlight w:val="cyan"/>
         </w:rPr>
-        <w:t>B/T</w:t>
-      </w:r>
+        <w:t>B</w:t>
+      </w:r>
+      <w:proofErr w:type="spellEnd"/>
       <w:r>
         <w:rPr>
           <w:rFonts w:asciiTheme="minorHAnsi" w:hAnsiTheme="minorHAnsi" w:cs="Arial"/>
           <w:highlight w:val="cyan"/>
         </w:rPr>
+        <w:t>/</w:t>
+      </w:r>
+      <w:proofErr w:type="spellStart"/>
+      <w:r>
+        <w:rPr>
+          <w:rFonts w:asciiTheme="minorHAnsi" w:hAnsiTheme="minorHAnsi" w:cs="Arial"/>
+          <w:highlight w:val="cyan"/>
+        </w:rPr>
+        <w:t>T</w:t>
+      </w:r>
+      <w:r>
+        <w:rPr>
+          <w:rFonts w:asciiTheme="minorHAnsi" w:hAnsiTheme="minorHAnsi" w:cs="Arial"/>
+          <w:highlight w:val="cyan"/>
+        </w:rPr>
         <w:t>iB</w:t>
       </w:r>
+      <w:proofErr w:type="spellEnd"/>
       <w:r>
         <w:rPr>
           <w:rFonts w:asciiTheme="minorHAnsi" w:hAnsiTheme="minorHAnsi" w:cs="Arial"/>
@@ -5839,8 +6088,12 @@
       </w:r>
     </w:p>
     <w:sectPr>
-      <w:headerReference w:type="default" r:id="rId12"/>
-      <w:footerReference w:type="default" r:id="rId13"/>
+      <w:headerReference w:type="even" r:id="rId12"/>
+      <w:headerReference w:type="default" r:id="rId13"/>
+      <w:footerReference w:type="even" r:id="rId14"/>
+      <w:footerReference w:type="default" r:id="rId15"/>
+      <w:headerReference w:type="first" r:id="rId16"/>
+      <w:footerReference w:type="first" r:id="rId17"/>
       <w:footnotePr>
         <w:pos w:val="beneathText"/>
       </w:footnotePr>
@@ -5854,7 +6107,7 @@
 </file>
 
 <file path=word/endnotes.xml><?xml version="1.0" encoding="utf-8"?>
-<w:endnotes xmlns:wpc="http://schemas.microsoft.com/office/word/2010/wordprocessingCanvas" xmlns:mo="http://schemas.microsoft.com/office/mac/office/2008/main" xmlns:mc="http://schemas.openxmlformats.org/markup-compatibility/2006" xmlns:mv="urn:schemas-microsoft-com:mac:vml" xmlns:o="urn:schemas-microsoft-com:office:office" xmlns:r="http://schemas.openxmlformats.org/officeDocument/2006/relationships" xmlns:m="http://schemas.openxmlformats.org/officeDocument/2006/math" xmlns:v="urn:schemas-microsoft-com:vml" xmlns:wp14="http://schemas.microsoft.com/office/word/2010/wordprocessingDrawing" xmlns:wp="http://schemas.openxmlformats.org/drawingml/2006/wordprocessingDrawing" xmlns:w10="urn:schemas-microsoft-com:office:word" xmlns:w="http://schemas.openxmlformats.org/wordprocessingml/2006/main" xmlns:w14="http://schemas.microsoft.com/office/word/2010/wordml" xmlns:w15="http://schemas.microsoft.com/office/word/2012/wordml" xmlns:wpg="http://schemas.microsoft.com/office/word/2010/wordprocessingGroup" xmlns:wpi="http://schemas.microsoft.com/office/word/2010/wordprocessingInk" xmlns:wne="http://schemas.microsoft.com/office/word/2006/wordml" xmlns:wps="http://schemas.microsoft.com/office/word/2010/wordprocessingShape" mc:Ignorable="w14 w15 wp14">
+<w:endnotes xmlns:wpc="http://schemas.microsoft.com/office/word/2010/wordprocessingCanvas" xmlns:cx="http://schemas.microsoft.com/office/drawing/2014/chartex" xmlns:cx1="http://schemas.microsoft.com/office/drawing/2015/9/8/chartex" xmlns:cx2="http://schemas.microsoft.com/office/drawing/2015/10/21/chartex" xmlns:cx3="http://schemas.microsoft.com/office/drawing/2016/5/9/chartex" xmlns:cx4="http://schemas.microsoft.com/office/drawing/2016/5/10/chartex" xmlns:cx5="http://schemas.microsoft.com/office/drawing/2016/5/11/chartex" xmlns:cx6="http://schemas.microsoft.com/office/drawing/2016/5/12/chartex" xmlns:cx7="http://schemas.microsoft.com/office/drawing/2016/5/13/chartex" xmlns:cx8="http://schemas.microsoft.com/office/drawing/2016/5/14/chartex" xmlns:mc="http://schemas.openxmlformats.org/markup-compatibility/2006" xmlns:aink="http://schemas.microsoft.com/office/drawing/2016/ink" xmlns:am3d="http://schemas.microsoft.com/office/drawing/2017/model3d" xmlns:o="urn:schemas-microsoft-com:office:office" xmlns:r="http://schemas.openxmlformats.org/officeDocument/2006/relationships" xmlns:m="http://schemas.openxmlformats.org/officeDocument/2006/math" xmlns:v="urn:schemas-microsoft-com:vml" xmlns:wp14="http://schemas.microsoft.com/office/word/2010/wordprocessingDrawing" xmlns:wp="http://schemas.openxmlformats.org/drawingml/2006/wordprocessingDrawing" xmlns:w10="urn:schemas-microsoft-com:office:word" xmlns:w="http://schemas.openxmlformats.org/wordprocessingml/2006/main" xmlns:w14="http://schemas.microsoft.com/office/word/2010/wordml" xmlns:w15="http://schemas.microsoft.com/office/word/2012/wordml" xmlns:w16cid="http://schemas.microsoft.com/office/word/2016/wordml/cid" xmlns:w16se="http://schemas.microsoft.com/office/word/2015/wordml/symex" xmlns:wpg="http://schemas.microsoft.com/office/word/2010/wordprocessingGroup" xmlns:wpi="http://schemas.microsoft.com/office/word/2010/wordprocessingInk" xmlns:wne="http://schemas.microsoft.com/office/word/2006/wordml" xmlns:wps="http://schemas.microsoft.com/office/word/2010/wordprocessingShape" mc:Ignorable="w14 w15 w16se w16cid wp14">
   <w:endnote w:type="separator" w:id="-1">
     <w:p>
       <w:r>
@@ -5873,7 +6126,17 @@
 </file>
 
 <file path=word/footer1.xml><?xml version="1.0" encoding="utf-8"?>
-<w:ftr xmlns:wpc="http://schemas.microsoft.com/office/word/2010/wordprocessingCanvas" xmlns:mo="http://schemas.microsoft.com/office/mac/office/2008/main" xmlns:mc="http://schemas.openxmlformats.org/markup-compatibility/2006" xmlns:mv="urn:schemas-microsoft-com:mac:vml" xmlns:o="urn:schemas-microsoft-com:office:office" xmlns:r="http://schemas.openxmlformats.org/officeDocument/2006/relationships" xmlns:m="http://schemas.openxmlformats.org/officeDocument/2006/math" xmlns:v="urn:schemas-microsoft-com:vml" xmlns:wp14="http://schemas.microsoft.com/office/word/2010/wordprocessingDrawing" xmlns:wp="http://schemas.openxmlformats.org/drawingml/2006/wordprocessingDrawing" xmlns:w10="urn:schemas-microsoft-com:office:word" xmlns:w="http://schemas.openxmlformats.org/wordprocessingml/2006/main" xmlns:w14="http://schemas.microsoft.com/office/word/2010/wordml" xmlns:w15="http://schemas.microsoft.com/office/word/2012/wordml" xmlns:wpg="http://schemas.microsoft.com/office/word/2010/wordprocessingGroup" xmlns:wpi="http://schemas.microsoft.com/office/word/2010/wordprocessingInk" xmlns:wne="http://schemas.microsoft.com/office/word/2006/wordml" xmlns:wps="http://schemas.microsoft.com/office/word/2010/wordprocessingShape" mc:Ignorable="w14 w15 wp14">
+<w:ftr xmlns:wpc="http://schemas.microsoft.com/office/word/2010/wordprocessingCanvas" xmlns:cx="http://schemas.microsoft.com/office/drawing/2014/chartex" xmlns:cx1="http://schemas.microsoft.com/office/drawing/2015/9/8/chartex" xmlns:cx2="http://schemas.microsoft.com/office/drawing/2015/10/21/chartex" xmlns:cx3="http://schemas.microsoft.com/office/drawing/2016/5/9/chartex" xmlns:cx4="http://schemas.microsoft.com/office/drawing/2016/5/10/chartex" xmlns:cx5="http://schemas.microsoft.com/office/drawing/2016/5/11/chartex" xmlns:cx6="http://schemas.microsoft.com/office/drawing/2016/5/12/chartex" xmlns:cx7="http://schemas.microsoft.com/office/drawing/2016/5/13/chartex" xmlns:cx8="http://schemas.microsoft.com/office/drawing/2016/5/14/chartex" xmlns:mc="http://schemas.openxmlformats.org/markup-compatibility/2006" xmlns:aink="http://schemas.microsoft.com/office/drawing/2016/ink" xmlns:am3d="http://schemas.microsoft.com/office/drawing/2017/model3d" xmlns:o="urn:schemas-microsoft-com:office:office" xmlns:r="http://schemas.openxmlformats.org/officeDocument/2006/relationships" xmlns:m="http://schemas.openxmlformats.org/officeDocument/2006/math" xmlns:v="urn:schemas-microsoft-com:vml" xmlns:wp14="http://schemas.microsoft.com/office/word/2010/wordprocessingDrawing" xmlns:wp="http://schemas.openxmlformats.org/drawingml/2006/wordprocessingDrawing" xmlns:w10="urn:schemas-microsoft-com:office:word" xmlns:w="http://schemas.openxmlformats.org/wordprocessingml/2006/main" xmlns:w14="http://schemas.microsoft.com/office/word/2010/wordml" xmlns:w15="http://schemas.microsoft.com/office/word/2012/wordml" xmlns:w16cid="http://schemas.microsoft.com/office/word/2016/wordml/cid" xmlns:w16se="http://schemas.microsoft.com/office/word/2015/wordml/symex" xmlns:wpg="http://schemas.microsoft.com/office/word/2010/wordprocessingGroup" xmlns:wpi="http://schemas.microsoft.com/office/word/2010/wordprocessingInk" xmlns:wne="http://schemas.microsoft.com/office/word/2006/wordml" xmlns:wps="http://schemas.microsoft.com/office/word/2010/wordprocessingShape" mc:Ignorable="w14 w15 w16se w16cid wp14">
+  <w:p>
+    <w:pPr>
+      <w:pStyle w:val="Footer"/>
+    </w:pPr>
+  </w:p>
+</w:ftr>
+</file>
+
+<file path=word/footer2.xml><?xml version="1.0" encoding="utf-8"?>
+<w:ftr xmlns:wpc="http://schemas.microsoft.com/office/word/2010/wordprocessingCanvas" xmlns:cx="http://schemas.microsoft.com/office/drawing/2014/chartex" xmlns:cx1="http://schemas.microsoft.com/office/drawing/2015/9/8/chartex" xmlns:cx2="http://schemas.microsoft.com/office/drawing/2015/10/21/chartex" xmlns:cx3="http://schemas.microsoft.com/office/drawing/2016/5/9/chartex" xmlns:cx4="http://schemas.microsoft.com/office/drawing/2016/5/10/chartex" xmlns:cx5="http://schemas.microsoft.com/office/drawing/2016/5/11/chartex" xmlns:cx6="http://schemas.microsoft.com/office/drawing/2016/5/12/chartex" xmlns:cx7="http://schemas.microsoft.com/office/drawing/2016/5/13/chartex" xmlns:cx8="http://schemas.microsoft.com/office/drawing/2016/5/14/chartex" xmlns:mc="http://schemas.openxmlformats.org/markup-compatibility/2006" xmlns:aink="http://schemas.microsoft.com/office/drawing/2016/ink" xmlns:am3d="http://schemas.microsoft.com/office/drawing/2017/model3d" xmlns:o="urn:schemas-microsoft-com:office:office" xmlns:r="http://schemas.openxmlformats.org/officeDocument/2006/relationships" xmlns:m="http://schemas.openxmlformats.org/officeDocument/2006/math" xmlns:v="urn:schemas-microsoft-com:vml" xmlns:wp14="http://schemas.microsoft.com/office/word/2010/wordprocessingDrawing" xmlns:wp="http://schemas.openxmlformats.org/drawingml/2006/wordprocessingDrawing" xmlns:w10="urn:schemas-microsoft-com:office:word" xmlns:w="http://schemas.openxmlformats.org/wordprocessingml/2006/main" xmlns:w14="http://schemas.microsoft.com/office/word/2010/wordml" xmlns:w15="http://schemas.microsoft.com/office/word/2012/wordml" xmlns:w16cid="http://schemas.microsoft.com/office/word/2016/wordml/cid" xmlns:w16se="http://schemas.microsoft.com/office/word/2015/wordml/symex" xmlns:wpg="http://schemas.microsoft.com/office/word/2010/wordprocessingGroup" xmlns:wpi="http://schemas.microsoft.com/office/word/2010/wordprocessingInk" xmlns:wne="http://schemas.microsoft.com/office/word/2006/wordml" xmlns:wps="http://schemas.microsoft.com/office/word/2010/wordprocessingShape" mc:Ignorable="w14 w15 w16se w16cid wp14">
   <w:p>
     <w:pPr>
       <w:pStyle w:val="Footer"/>
@@ -6065,8 +6328,18 @@
 </w:ftr>
 </file>
 
+<file path=word/footer3.xml><?xml version="1.0" encoding="utf-8"?>
+<w:ftr xmlns:wpc="http://schemas.microsoft.com/office/word/2010/wordprocessingCanvas" xmlns:cx="http://schemas.microsoft.com/office/drawing/2014/chartex" xmlns:cx1="http://schemas.microsoft.com/office/drawing/2015/9/8/chartex" xmlns:cx2="http://schemas.microsoft.com/office/drawing/2015/10/21/chartex" xmlns:cx3="http://schemas.microsoft.com/office/drawing/2016/5/9/chartex" xmlns:cx4="http://schemas.microsoft.com/office/drawing/2016/5/10/chartex" xmlns:cx5="http://schemas.microsoft.com/office/drawing/2016/5/11/chartex" xmlns:cx6="http://schemas.microsoft.com/office/drawing/2016/5/12/chartex" xmlns:cx7="http://schemas.microsoft.com/office/drawing/2016/5/13/chartex" xmlns:cx8="http://schemas.microsoft.com/office/drawing/2016/5/14/chartex" xmlns:mc="http://schemas.openxmlformats.org/markup-compatibility/2006" xmlns:aink="http://schemas.microsoft.com/office/drawing/2016/ink" xmlns:am3d="http://schemas.microsoft.com/office/drawing/2017/model3d" xmlns:o="urn:schemas-microsoft-com:office:office" xmlns:r="http://schemas.openxmlformats.org/officeDocument/2006/relationships" xmlns:m="http://schemas.openxmlformats.org/officeDocument/2006/math" xmlns:v="urn:schemas-microsoft-com:vml" xmlns:wp14="http://schemas.microsoft.com/office/word/2010/wordprocessingDrawing" xmlns:wp="http://schemas.openxmlformats.org/drawingml/2006/wordprocessingDrawing" xmlns:w10="urn:schemas-microsoft-com:office:word" xmlns:w="http://schemas.openxmlformats.org/wordprocessingml/2006/main" xmlns:w14="http://schemas.microsoft.com/office/word/2010/wordml" xmlns:w15="http://schemas.microsoft.com/office/word/2012/wordml" xmlns:w16cid="http://schemas.microsoft.com/office/word/2016/wordml/cid" xmlns:w16se="http://schemas.microsoft.com/office/word/2015/wordml/symex" xmlns:wpg="http://schemas.microsoft.com/office/word/2010/wordprocessingGroup" xmlns:wpi="http://schemas.microsoft.com/office/word/2010/wordprocessingInk" xmlns:wne="http://schemas.microsoft.com/office/word/2006/wordml" xmlns:wps="http://schemas.microsoft.com/office/word/2010/wordprocessingShape" mc:Ignorable="w14 w15 w16se w16cid wp14">
+  <w:p>
+    <w:pPr>
+      <w:pStyle w:val="Footer"/>
+    </w:pPr>
+  </w:p>
+</w:ftr>
+</file>
+
 <file path=word/footnotes.xml><?xml version="1.0" encoding="utf-8"?>
-<w:footnotes xmlns:wpc="http://schemas.microsoft.com/office/word/2010/wordprocessingCanvas" xmlns:mo="http://schemas.microsoft.com/office/mac/office/2008/main" xmlns:mc="http://schemas.openxmlformats.org/markup-compatibility/2006" xmlns:mv="urn:schemas-microsoft-com:mac:vml" xmlns:o="urn:schemas-microsoft-com:office:office" xmlns:r="http://schemas.openxmlformats.org/officeDocument/2006/relationships" xmlns:m="http://schemas.openxmlformats.org/officeDocument/2006/math" xmlns:v="urn:schemas-microsoft-com:vml" xmlns:wp14="http://schemas.microsoft.com/office/word/2010/wordprocessingDrawing" xmlns:wp="http://schemas.openxmlformats.org/drawingml/2006/wordprocessingDrawing" xmlns:w10="urn:schemas-microsoft-com:office:word" xmlns:w="http://schemas.openxmlformats.org/wordprocessingml/2006/main" xmlns:w14="http://schemas.microsoft.com/office/word/2010/wordml" xmlns:w15="http://schemas.microsoft.com/office/word/2012/wordml" xmlns:wpg="http://schemas.microsoft.com/office/word/2010/wordprocessingGroup" xmlns:wpi="http://schemas.microsoft.com/office/word/2010/wordprocessingInk" xmlns:wne="http://schemas.microsoft.com/office/word/2006/wordml" xmlns:wps="http://schemas.microsoft.com/office/word/2010/wordprocessingShape" mc:Ignorable="w14 w15 wp14">
+<w:footnotes xmlns:wpc="http://schemas.microsoft.com/office/word/2010/wordprocessingCanvas" xmlns:cx="http://schemas.microsoft.com/office/drawing/2014/chartex" xmlns:cx1="http://schemas.microsoft.com/office/drawing/2015/9/8/chartex" xmlns:cx2="http://schemas.microsoft.com/office/drawing/2015/10/21/chartex" xmlns:cx3="http://schemas.microsoft.com/office/drawing/2016/5/9/chartex" xmlns:cx4="http://schemas.microsoft.com/office/drawing/2016/5/10/chartex" xmlns:cx5="http://schemas.microsoft.com/office/drawing/2016/5/11/chartex" xmlns:cx6="http://schemas.microsoft.com/office/drawing/2016/5/12/chartex" xmlns:cx7="http://schemas.microsoft.com/office/drawing/2016/5/13/chartex" xmlns:cx8="http://schemas.microsoft.com/office/drawing/2016/5/14/chartex" xmlns:mc="http://schemas.openxmlformats.org/markup-compatibility/2006" xmlns:aink="http://schemas.microsoft.com/office/drawing/2016/ink" xmlns:am3d="http://schemas.microsoft.com/office/drawing/2017/model3d" xmlns:o="urn:schemas-microsoft-com:office:office" xmlns:r="http://schemas.openxmlformats.org/officeDocument/2006/relationships" xmlns:m="http://schemas.openxmlformats.org/officeDocument/2006/math" xmlns:v="urn:schemas-microsoft-com:vml" xmlns:wp14="http://schemas.microsoft.com/office/word/2010/wordprocessingDrawing" xmlns:wp="http://schemas.openxmlformats.org/drawingml/2006/wordprocessingDrawing" xmlns:w10="urn:schemas-microsoft-com:office:word" xmlns:w="http://schemas.openxmlformats.org/wordprocessingml/2006/main" xmlns:w14="http://schemas.microsoft.com/office/word/2010/wordml" xmlns:w15="http://schemas.microsoft.com/office/word/2012/wordml" xmlns:w16cid="http://schemas.microsoft.com/office/word/2016/wordml/cid" xmlns:w16se="http://schemas.microsoft.com/office/word/2015/wordml/symex" xmlns:wpg="http://schemas.microsoft.com/office/word/2010/wordprocessingGroup" xmlns:wpi="http://schemas.microsoft.com/office/word/2010/wordprocessingInk" xmlns:wne="http://schemas.microsoft.com/office/word/2006/wordml" xmlns:wps="http://schemas.microsoft.com/office/word/2010/wordprocessingShape" mc:Ignorable="w14 w15 w16se w16cid wp14">
   <w:footnote w:type="separator" w:id="-1">
     <w:p>
       <w:r>
@@ -6085,7 +6358,17 @@
 </file>
 
 <file path=word/header1.xml><?xml version="1.0" encoding="utf-8"?>
-<w:hdr xmlns:wpc="http://schemas.microsoft.com/office/word/2010/wordprocessingCanvas" xmlns:mo="http://schemas.microsoft.com/office/mac/office/2008/main" xmlns:mc="http://schemas.openxmlformats.org/markup-compatibility/2006" xmlns:mv="urn:schemas-microsoft-com:mac:vml" xmlns:o="urn:schemas-microsoft-com:office:office" xmlns:r="http://schemas.openxmlformats.org/officeDocument/2006/relationships" xmlns:m="http://schemas.openxmlformats.org/officeDocument/2006/math" xmlns:v="urn:schemas-microsoft-com:vml" xmlns:wp14="http://schemas.microsoft.com/office/word/2010/wordprocessingDrawing" xmlns:wp="http://schemas.openxmlformats.org/drawingml/2006/wordprocessingDrawing" xmlns:w10="urn:schemas-microsoft-com:office:word" xmlns:w="http://schemas.openxmlformats.org/wordprocessingml/2006/main" xmlns:w14="http://schemas.microsoft.com/office/word/2010/wordml" xmlns:w15="http://schemas.microsoft.com/office/word/2012/wordml" xmlns:wpg="http://schemas.microsoft.com/office/word/2010/wordprocessingGroup" xmlns:wpi="http://schemas.microsoft.com/office/word/2010/wordprocessingInk" xmlns:wne="http://schemas.microsoft.com/office/word/2006/wordml" xmlns:wps="http://schemas.microsoft.com/office/word/2010/wordprocessingShape" mc:Ignorable="w14 w15 wp14">
+<w:hdr xmlns:wpc="http://schemas.microsoft.com/office/word/2010/wordprocessingCanvas" xmlns:cx="http://schemas.microsoft.com/office/drawing/2014/chartex" xmlns:cx1="http://schemas.microsoft.com/office/drawing/2015/9/8/chartex" xmlns:cx2="http://schemas.microsoft.com/office/drawing/2015/10/21/chartex" xmlns:cx3="http://schemas.microsoft.com/office/drawing/2016/5/9/chartex" xmlns:cx4="http://schemas.microsoft.com/office/drawing/2016/5/10/chartex" xmlns:cx5="http://schemas.microsoft.com/office/drawing/2016/5/11/chartex" xmlns:cx6="http://schemas.microsoft.com/office/drawing/2016/5/12/chartex" xmlns:cx7="http://schemas.microsoft.com/office/drawing/2016/5/13/chartex" xmlns:cx8="http://schemas.microsoft.com/office/drawing/2016/5/14/chartex" xmlns:mc="http://schemas.openxmlformats.org/markup-compatibility/2006" xmlns:aink="http://schemas.microsoft.com/office/drawing/2016/ink" xmlns:am3d="http://schemas.microsoft.com/office/drawing/2017/model3d" xmlns:o="urn:schemas-microsoft-com:office:office" xmlns:r="http://schemas.openxmlformats.org/officeDocument/2006/relationships" xmlns:m="http://schemas.openxmlformats.org/officeDocument/2006/math" xmlns:v="urn:schemas-microsoft-com:vml" xmlns:wp14="http://schemas.microsoft.com/office/word/2010/wordprocessingDrawing" xmlns:wp="http://schemas.openxmlformats.org/drawingml/2006/wordprocessingDrawing" xmlns:w10="urn:schemas-microsoft-com:office:word" xmlns:w="http://schemas.openxmlformats.org/wordprocessingml/2006/main" xmlns:w14="http://schemas.microsoft.com/office/word/2010/wordml" xmlns:w15="http://schemas.microsoft.com/office/word/2012/wordml" xmlns:w16cid="http://schemas.microsoft.com/office/word/2016/wordml/cid" xmlns:w16se="http://schemas.microsoft.com/office/word/2015/wordml/symex" xmlns:wpg="http://schemas.microsoft.com/office/word/2010/wordprocessingGroup" xmlns:wpi="http://schemas.microsoft.com/office/word/2010/wordprocessingInk" xmlns:wne="http://schemas.microsoft.com/office/word/2006/wordml" xmlns:wps="http://schemas.microsoft.com/office/word/2010/wordprocessingShape" mc:Ignorable="w14 w15 w16se w16cid wp14">
+  <w:p>
+    <w:pPr>
+      <w:pStyle w:val="Header"/>
+    </w:pPr>
+  </w:p>
+</w:hdr>
+</file>
+
+<file path=word/header2.xml><?xml version="1.0" encoding="utf-8"?>
+<w:hdr xmlns:wpc="http://schemas.microsoft.com/office/word/2010/wordprocessingCanvas" xmlns:cx="http://schemas.microsoft.com/office/drawing/2014/chartex" xmlns:cx1="http://schemas.microsoft.com/office/drawing/2015/9/8/chartex" xmlns:cx2="http://schemas.microsoft.com/office/drawing/2015/10/21/chartex" xmlns:cx3="http://schemas.microsoft.com/office/drawing/2016/5/9/chartex" xmlns:cx4="http://schemas.microsoft.com/office/drawing/2016/5/10/chartex" xmlns:cx5="http://schemas.microsoft.com/office/drawing/2016/5/11/chartex" xmlns:cx6="http://schemas.microsoft.com/office/drawing/2016/5/12/chartex" xmlns:cx7="http://schemas.microsoft.com/office/drawing/2016/5/13/chartex" xmlns:cx8="http://schemas.microsoft.com/office/drawing/2016/5/14/chartex" xmlns:mc="http://schemas.openxmlformats.org/markup-compatibility/2006" xmlns:aink="http://schemas.microsoft.com/office/drawing/2016/ink" xmlns:am3d="http://schemas.microsoft.com/office/drawing/2017/model3d" xmlns:o="urn:schemas-microsoft-com:office:office" xmlns:r="http://schemas.openxmlformats.org/officeDocument/2006/relationships" xmlns:m="http://schemas.openxmlformats.org/officeDocument/2006/math" xmlns:v="urn:schemas-microsoft-com:vml" xmlns:wp14="http://schemas.microsoft.com/office/word/2010/wordprocessingDrawing" xmlns:wp="http://schemas.openxmlformats.org/drawingml/2006/wordprocessingDrawing" xmlns:w10="urn:schemas-microsoft-com:office:word" xmlns:w="http://schemas.openxmlformats.org/wordprocessingml/2006/main" xmlns:w14="http://schemas.microsoft.com/office/word/2010/wordml" xmlns:w15="http://schemas.microsoft.com/office/word/2012/wordml" xmlns:w16cid="http://schemas.microsoft.com/office/word/2016/wordml/cid" xmlns:w16se="http://schemas.microsoft.com/office/word/2015/wordml/symex" xmlns:wpg="http://schemas.microsoft.com/office/word/2010/wordprocessingGroup" xmlns:wpi="http://schemas.microsoft.com/office/word/2010/wordprocessingInk" xmlns:wne="http://schemas.microsoft.com/office/word/2006/wordml" xmlns:wps="http://schemas.microsoft.com/office/word/2010/wordprocessingShape" mc:Ignorable="w14 w15 w16se w16cid wp14">
   <w:p>
     <w:pPr>
       <w:pStyle w:val="Header"/>
@@ -6142,9 +6425,19 @@
 </w:hdr>
 </file>
 
+<file path=word/header3.xml><?xml version="1.0" encoding="utf-8"?>
+<w:hdr xmlns:wpc="http://schemas.microsoft.com/office/word/2010/wordprocessingCanvas" xmlns:cx="http://schemas.microsoft.com/office/drawing/2014/chartex" xmlns:cx1="http://schemas.microsoft.com/office/drawing/2015/9/8/chartex" xmlns:cx2="http://schemas.microsoft.com/office/drawing/2015/10/21/chartex" xmlns:cx3="http://schemas.microsoft.com/office/drawing/2016/5/9/chartex" xmlns:cx4="http://schemas.microsoft.com/office/drawing/2016/5/10/chartex" xmlns:cx5="http://schemas.microsoft.com/office/drawing/2016/5/11/chartex" xmlns:cx6="http://schemas.microsoft.com/office/drawing/2016/5/12/chartex" xmlns:cx7="http://schemas.microsoft.com/office/drawing/2016/5/13/chartex" xmlns:cx8="http://schemas.microsoft.com/office/drawing/2016/5/14/chartex" xmlns:mc="http://schemas.openxmlformats.org/markup-compatibility/2006" xmlns:aink="http://schemas.microsoft.com/office/drawing/2016/ink" xmlns:am3d="http://schemas.microsoft.com/office/drawing/2017/model3d" xmlns:o="urn:schemas-microsoft-com:office:office" xmlns:r="http://schemas.openxmlformats.org/officeDocument/2006/relationships" xmlns:m="http://schemas.openxmlformats.org/officeDocument/2006/math" xmlns:v="urn:schemas-microsoft-com:vml" xmlns:wp14="http://schemas.microsoft.com/office/word/2010/wordprocessingDrawing" xmlns:wp="http://schemas.openxmlformats.org/drawingml/2006/wordprocessingDrawing" xmlns:w10="urn:schemas-microsoft-com:office:word" xmlns:w="http://schemas.openxmlformats.org/wordprocessingml/2006/main" xmlns:w14="http://schemas.microsoft.com/office/word/2010/wordml" xmlns:w15="http://schemas.microsoft.com/office/word/2012/wordml" xmlns:w16cid="http://schemas.microsoft.com/office/word/2016/wordml/cid" xmlns:w16se="http://schemas.microsoft.com/office/word/2015/wordml/symex" xmlns:wpg="http://schemas.microsoft.com/office/word/2010/wordprocessingGroup" xmlns:wpi="http://schemas.microsoft.com/office/word/2010/wordprocessingInk" xmlns:wne="http://schemas.microsoft.com/office/word/2006/wordml" xmlns:wps="http://schemas.microsoft.com/office/word/2010/wordprocessingShape" mc:Ignorable="w14 w15 w16se w16cid wp14">
+  <w:p>
+    <w:pPr>
+      <w:pStyle w:val="Header"/>
+    </w:pPr>
+  </w:p>
+</w:hdr>
+</file>
+
 <file path=word/numbering.xml><?xml version="1.0" encoding="utf-8"?>
-<w:numbering xmlns:wpc="http://schemas.microsoft.com/office/word/2010/wordprocessingCanvas" xmlns:mo="http://schemas.microsoft.com/office/mac/office/2008/main" xmlns:mc="http://schemas.openxmlformats.org/markup-compatibility/2006" xmlns:mv="urn:schemas-microsoft-com:mac:vml" xmlns:o="urn:schemas-microsoft-com:office:office" xmlns:r="http://schemas.openxmlformats.org/officeDocument/2006/relationships" xmlns:m="http://schemas.openxmlformats.org/officeDocument/2006/math" xmlns:v="urn:schemas-microsoft-com:vml" xmlns:wp14="http://schemas.microsoft.com/office/word/2010/wordprocessingDrawing" xmlns:wp="http://schemas.openxmlformats.org/drawingml/2006/wordprocessingDrawing" xmlns:w10="urn:schemas-microsoft-com:office:word" xmlns:w="http://schemas.openxmlformats.org/wordprocessingml/2006/main" xmlns:w14="http://schemas.microsoft.com/office/word/2010/wordml" xmlns:w15="http://schemas.microsoft.com/office/word/2012/wordml" xmlns:wpg="http://schemas.microsoft.com/office/word/2010/wordprocessingGroup" xmlns:wpi="http://schemas.microsoft.com/office/word/2010/wordprocessingInk" xmlns:wne="http://schemas.microsoft.com/office/word/2006/wordml" xmlns:wps="http://schemas.microsoft.com/office/word/2010/wordprocessingShape" mc:Ignorable="w14 w15 wp14">
-  <w:abstractNum w:abstractNumId="0">
+<w:numbering xmlns:wpc="http://schemas.microsoft.com/office/word/2010/wordprocessingCanvas" xmlns:cx="http://schemas.microsoft.com/office/drawing/2014/chartex" xmlns:cx1="http://schemas.microsoft.com/office/drawing/2015/9/8/chartex" xmlns:cx2="http://schemas.microsoft.com/office/drawing/2015/10/21/chartex" xmlns:cx3="http://schemas.microsoft.com/office/drawing/2016/5/9/chartex" xmlns:cx4="http://schemas.microsoft.com/office/drawing/2016/5/10/chartex" xmlns:cx5="http://schemas.microsoft.com/office/drawing/2016/5/11/chartex" xmlns:cx6="http://schemas.microsoft.com/office/drawing/2016/5/12/chartex" xmlns:cx7="http://schemas.microsoft.com/office/drawing/2016/5/13/chartex" xmlns:cx8="http://schemas.microsoft.com/office/drawing/2016/5/14/chartex" xmlns:mc="http://schemas.openxmlformats.org/markup-compatibility/2006" xmlns:aink="http://schemas.microsoft.com/office/drawing/2016/ink" xmlns:am3d="http://schemas.microsoft.com/office/drawing/2017/model3d" xmlns:o="urn:schemas-microsoft-com:office:office" xmlns:r="http://schemas.openxmlformats.org/officeDocument/2006/relationships" xmlns:m="http://schemas.openxmlformats.org/officeDocument/2006/math" xmlns:v="urn:schemas-microsoft-com:vml" xmlns:wp14="http://schemas.microsoft.com/office/word/2010/wordprocessingDrawing" xmlns:wp="http://schemas.openxmlformats.org/drawingml/2006/wordprocessingDrawing" xmlns:w10="urn:schemas-microsoft-com:office:word" xmlns:w="http://schemas.openxmlformats.org/wordprocessingml/2006/main" xmlns:w14="http://schemas.microsoft.com/office/word/2010/wordml" xmlns:w15="http://schemas.microsoft.com/office/word/2012/wordml" xmlns:w16cid="http://schemas.microsoft.com/office/word/2016/wordml/cid" xmlns:w16se="http://schemas.microsoft.com/office/word/2015/wordml/symex" xmlns:wpg="http://schemas.microsoft.com/office/word/2010/wordprocessingGroup" xmlns:wpi="http://schemas.microsoft.com/office/word/2010/wordprocessingInk" xmlns:wne="http://schemas.microsoft.com/office/word/2006/wordml" xmlns:wps="http://schemas.microsoft.com/office/word/2010/wordprocessingShape" mc:Ignorable="w14 w15 w16se w16cid wp14">
+  <w:abstractNum w:abstractNumId="0" w15:restartNumberingAfterBreak="0">
     <w:nsid w:val="FFFFFF1D"/>
     <w:multiLevelType w:val="multilevel"/>
     <w:tmpl w:val="802EE718"/>
@@ -6284,7 +6577,7 @@
       </w:rPr>
     </w:lvl>
   </w:abstractNum>
-  <w:abstractNum w:abstractNumId="1">
+  <w:abstractNum w:abstractNumId="1" w15:restartNumberingAfterBreak="0">
     <w:nsid w:val="00000001"/>
     <w:multiLevelType w:val="multilevel"/>
     <w:tmpl w:val="00000001"/>
@@ -6408,7 +6701,7 @@
       </w:pPr>
     </w:lvl>
   </w:abstractNum>
-  <w:abstractNum w:abstractNumId="2">
+  <w:abstractNum w:abstractNumId="2" w15:restartNumberingAfterBreak="0">
     <w:nsid w:val="00000002"/>
     <w:multiLevelType w:val="singleLevel"/>
     <w:tmpl w:val="00000002"/>
@@ -6433,7 +6726,7 @@
       </w:rPr>
     </w:lvl>
   </w:abstractNum>
-  <w:abstractNum w:abstractNumId="3">
+  <w:abstractNum w:abstractNumId="3" w15:restartNumberingAfterBreak="0">
     <w:nsid w:val="00000003"/>
     <w:multiLevelType w:val="multilevel"/>
     <w:tmpl w:val="06321DC6"/>
@@ -6559,7 +6852,7 @@
       </w:pPr>
     </w:lvl>
   </w:abstractNum>
-  <w:abstractNum w:abstractNumId="4">
+  <w:abstractNum w:abstractNumId="4" w15:restartNumberingAfterBreak="0">
     <w:nsid w:val="00000004"/>
     <w:multiLevelType w:val="singleLevel"/>
     <w:tmpl w:val="00000004"/>
@@ -6578,7 +6871,7 @@
       </w:pPr>
     </w:lvl>
   </w:abstractNum>
-  <w:abstractNum w:abstractNumId="5">
+  <w:abstractNum w:abstractNumId="5" w15:restartNumberingAfterBreak="0">
     <w:nsid w:val="00000005"/>
     <w:multiLevelType w:val="multilevel"/>
     <w:tmpl w:val="00000005"/>
@@ -6701,7 +6994,7 @@
       </w:pPr>
     </w:lvl>
   </w:abstractNum>
-  <w:abstractNum w:abstractNumId="6">
+  <w:abstractNum w:abstractNumId="6" w15:restartNumberingAfterBreak="0">
     <w:nsid w:val="00000006"/>
     <w:multiLevelType w:val="multilevel"/>
     <w:tmpl w:val="00000006"/>
@@ -6824,7 +7117,7 @@
       </w:pPr>
     </w:lvl>
   </w:abstractNum>
-  <w:abstractNum w:abstractNumId="7">
+  <w:abstractNum w:abstractNumId="7" w15:restartNumberingAfterBreak="0">
     <w:nsid w:val="00000007"/>
     <w:multiLevelType w:val="singleLevel"/>
     <w:tmpl w:val="00000007"/>
@@ -6843,7 +7136,7 @@
       </w:pPr>
     </w:lvl>
   </w:abstractNum>
-  <w:abstractNum w:abstractNumId="8">
+  <w:abstractNum w:abstractNumId="8" w15:restartNumberingAfterBreak="0">
     <w:nsid w:val="00000008"/>
     <w:multiLevelType w:val="multilevel"/>
     <w:tmpl w:val="00000008"/>
@@ -7011,7 +7304,7 @@
       </w:rPr>
     </w:lvl>
   </w:abstractNum>
-  <w:abstractNum w:abstractNumId="9">
+  <w:abstractNum w:abstractNumId="9" w15:restartNumberingAfterBreak="0">
     <w:nsid w:val="01C2272D"/>
     <w:multiLevelType w:val="hybridMultilevel"/>
     <w:tmpl w:val="31AE45C2"/>
@@ -7124,7 +7417,7 @@
       </w:rPr>
     </w:lvl>
   </w:abstractNum>
-  <w:abstractNum w:abstractNumId="10">
+  <w:abstractNum w:abstractNumId="10" w15:restartNumberingAfterBreak="0">
     <w:nsid w:val="265A0C29"/>
     <w:multiLevelType w:val="hybridMultilevel"/>
     <w:tmpl w:val="7FDA687E"/>
@@ -7210,7 +7503,7 @@
       </w:pPr>
     </w:lvl>
   </w:abstractNum>
-  <w:abstractNum w:abstractNumId="11">
+  <w:abstractNum w:abstractNumId="11" w15:restartNumberingAfterBreak="0">
     <w:nsid w:val="328C5E89"/>
     <w:multiLevelType w:val="hybridMultilevel"/>
     <w:tmpl w:val="FC3C0F6E"/>
@@ -7323,7 +7616,7 @@
       </w:rPr>
     </w:lvl>
   </w:abstractNum>
-  <w:abstractNum w:abstractNumId="12">
+  <w:abstractNum w:abstractNumId="12" w15:restartNumberingAfterBreak="0">
     <w:nsid w:val="3B415B5F"/>
     <w:multiLevelType w:val="hybridMultilevel"/>
     <w:tmpl w:val="2F4240F0"/>
@@ -7436,7 +7729,7 @@
       </w:rPr>
     </w:lvl>
   </w:abstractNum>
-  <w:abstractNum w:abstractNumId="13">
+  <w:abstractNum w:abstractNumId="13" w15:restartNumberingAfterBreak="0">
     <w:nsid w:val="6B6A04EC"/>
     <w:multiLevelType w:val="multilevel"/>
     <w:tmpl w:val="090C6AD0"/>
@@ -7607,7 +7900,7 @@
 </file>
 
 <file path=word/styles.xml><?xml version="1.0" encoding="utf-8"?>
-<w:styles xmlns:mc="http://schemas.openxmlformats.org/markup-compatibility/2006" xmlns:r="http://schemas.openxmlformats.org/officeDocument/2006/relationships" xmlns:w="http://schemas.openxmlformats.org/wordprocessingml/2006/main" xmlns:w14="http://schemas.microsoft.com/office/word/2010/wordml" xmlns:w15="http://schemas.microsoft.com/office/word/2012/wordml" mc:Ignorable="w14 w15">
+<w:styles xmlns:mc="http://schemas.openxmlformats.org/markup-compatibility/2006" xmlns:r="http://schemas.openxmlformats.org/officeDocument/2006/relationships" xmlns:w="http://schemas.openxmlformats.org/wordprocessingml/2006/main" xmlns:w14="http://schemas.microsoft.com/office/word/2010/wordml" xmlns:w15="http://schemas.microsoft.com/office/word/2012/wordml" xmlns:w16cid="http://schemas.microsoft.com/office/word/2016/wordml/cid" xmlns:w16se="http://schemas.microsoft.com/office/word/2015/wordml/symex" mc:Ignorable="w14 w15 w16se w16cid">
   <w:docDefaults>
     <w:rPrDefault>
       <w:rPr>
@@ -7617,7 +7910,7 @@
     </w:rPrDefault>
     <w:pPrDefault/>
   </w:docDefaults>
-  <w:latentStyles w:defLockedState="0" w:defUIPriority="99" w:defSemiHidden="0" w:defUnhideWhenUsed="0" w:defQFormat="0" w:count="382">
+  <w:latentStyles w:defLockedState="0" w:defUIPriority="99" w:defSemiHidden="0" w:defUnhideWhenUsed="0" w:defQFormat="0" w:count="375">
     <w:lsdException w:name="Normal" w:uiPriority="0" w:qFormat="1"/>
     <w:lsdException w:name="heading 1" w:uiPriority="0" w:qFormat="1"/>
     <w:lsdException w:name="heading 2" w:uiPriority="0" w:qFormat="1"/>
@@ -7774,15 +8067,6 @@
     <w:lsdException w:name="Balloon Text" w:semiHidden="1" w:unhideWhenUsed="1"/>
     <w:lsdException w:name="Table Grid" w:uiPriority="59"/>
     <w:lsdException w:name="Table Theme" w:semiHidden="1" w:unhideWhenUsed="1"/>
-    <w:lsdException w:name="Note Level 1" w:semiHidden="1" w:unhideWhenUsed="1"/>
-    <w:lsdException w:name="Note Level 2" w:semiHidden="1" w:unhideWhenUsed="1"/>
-    <w:lsdException w:name="Note Level 3" w:semiHidden="1" w:unhideWhenUsed="1"/>
-    <w:lsdException w:name="Note Level 4" w:semiHidden="1" w:unhideWhenUsed="1"/>
-    <w:lsdException w:name="Note Level 5" w:semiHidden="1" w:unhideWhenUsed="1"/>
-    <w:lsdException w:name="Note Level 6" w:semiHidden="1" w:unhideWhenUsed="1"/>
-    <w:lsdException w:name="Note Level 7" w:semiHidden="1" w:unhideWhenUsed="1"/>
-    <w:lsdException w:name="Note Level 8" w:semiHidden="1" w:unhideWhenUsed="1"/>
-    <w:lsdException w:name="Note Level 9" w:semiHidden="1" w:unhideWhenUsed="1"/>
     <w:lsdException w:name="Placeholder Text" w:semiHidden="1"/>
     <w:lsdException w:name="No Spacing" w:uiPriority="1" w:qFormat="1"/>
     <w:lsdException w:name="Light Shading" w:uiPriority="60"/>
@@ -8327,7 +8611,6 @@
     <w:uiPriority w:val="59"/>
     <w:rsid w:val="008937F4"/>
     <w:tblPr>
-      <w:tblInd w:w="0" w:type="dxa"/>
       <w:tblBorders>
         <w:top w:val="single" w:sz="4" w:space="0" w:color="auto"/>
         <w:left w:val="single" w:sz="4" w:space="0" w:color="auto"/>
@@ -8336,12 +8619,6 @@
         <w:insideH w:val="single" w:sz="4" w:space="0" w:color="auto"/>
         <w:insideV w:val="single" w:sz="4" w:space="0" w:color="auto"/>
       </w:tblBorders>
-      <w:tblCellMar>
-        <w:top w:w="0" w:type="dxa"/>
-        <w:left w:w="108" w:type="dxa"/>
-        <w:bottom w:w="0" w:type="dxa"/>
-        <w:right w:w="108" w:type="dxa"/>
-      </w:tblCellMar>
     </w:tblPr>
   </w:style>
   <w:style w:type="paragraph" w:customStyle="1" w:styleId="MediumGrid1-Accent21">
@@ -8713,7 +8990,7 @@
 </file>
 
 <file path=customXml/itemProps1.xml><?xml version="1.0" encoding="utf-8"?>
-<ds:datastoreItem xmlns:ds="http://schemas.openxmlformats.org/officeDocument/2006/customXml" ds:itemID="{4270559C-E4CD-4143-812D-3843149B7561}">
+<ds:datastoreItem xmlns:ds="http://schemas.openxmlformats.org/officeDocument/2006/customXml" ds:itemID="{63940ACB-2191-DC48-B289-9E7E1EBC339D}">
   <ds:schemaRefs>
     <ds:schemaRef ds:uri="http://schemas.openxmlformats.org/officeDocument/2006/bibliography"/>
   </ds:schemaRefs>

</xml_diff>